<commit_message>
Proof read and applied some corrections
</commit_message>
<xml_diff>
--- a/Warehouse/WarehouseV1.docx
+++ b/Warehouse/WarehouseV1.docx
@@ -1038,7 +1038,7 @@
         <w:rPr>
           <w:noProof/>
         </w:rPr>
-        <w:instrText xml:space="preserve"> PAGEREF _Toc530389726 \h </w:instrText>
+        <w:instrText xml:space="preserve"> PAGEREF _Toc530398792 \h </w:instrText>
       </w:r>
       <w:r>
         <w:rPr>
@@ -1113,7 +1113,7 @@
         <w:rPr>
           <w:noProof/>
         </w:rPr>
-        <w:instrText xml:space="preserve"> PAGEREF _Toc530389727 \h </w:instrText>
+        <w:instrText xml:space="preserve"> PAGEREF _Toc530398793 \h </w:instrText>
       </w:r>
       <w:r>
         <w:rPr>
@@ -1188,7 +1188,7 @@
         <w:rPr>
           <w:noProof/>
         </w:rPr>
-        <w:instrText xml:space="preserve"> PAGEREF _Toc530389728 \h </w:instrText>
+        <w:instrText xml:space="preserve"> PAGEREF _Toc530398794 \h </w:instrText>
       </w:r>
       <w:r>
         <w:rPr>
@@ -1263,7 +1263,7 @@
         <w:rPr>
           <w:noProof/>
         </w:rPr>
-        <w:instrText xml:space="preserve"> PAGEREF _Toc530389729 \h </w:instrText>
+        <w:instrText xml:space="preserve"> PAGEREF _Toc530398795 \h </w:instrText>
       </w:r>
       <w:r>
         <w:rPr>
@@ -1338,7 +1338,7 @@
         <w:rPr>
           <w:noProof/>
         </w:rPr>
-        <w:instrText xml:space="preserve"> PAGEREF _Toc530389730 \h </w:instrText>
+        <w:instrText xml:space="preserve"> PAGEREF _Toc530398796 \h </w:instrText>
       </w:r>
       <w:r>
         <w:rPr>
@@ -1413,7 +1413,7 @@
         <w:rPr>
           <w:noProof/>
         </w:rPr>
-        <w:instrText xml:space="preserve"> PAGEREF _Toc530389731 \h </w:instrText>
+        <w:instrText xml:space="preserve"> PAGEREF _Toc530398797 \h </w:instrText>
       </w:r>
       <w:r>
         <w:rPr>
@@ -1488,7 +1488,7 @@
         <w:rPr>
           <w:noProof/>
         </w:rPr>
-        <w:instrText xml:space="preserve"> PAGEREF _Toc530389732 \h </w:instrText>
+        <w:instrText xml:space="preserve"> PAGEREF _Toc530398798 \h </w:instrText>
       </w:r>
       <w:r>
         <w:rPr>
@@ -1563,7 +1563,7 @@
         <w:rPr>
           <w:noProof/>
         </w:rPr>
-        <w:instrText xml:space="preserve"> PAGEREF _Toc530389733 \h </w:instrText>
+        <w:instrText xml:space="preserve"> PAGEREF _Toc530398799 \h </w:instrText>
       </w:r>
       <w:r>
         <w:rPr>
@@ -1638,7 +1638,7 @@
         <w:rPr>
           <w:noProof/>
         </w:rPr>
-        <w:instrText xml:space="preserve"> PAGEREF _Toc530389734 \h </w:instrText>
+        <w:instrText xml:space="preserve"> PAGEREF _Toc530398800 \h </w:instrText>
       </w:r>
       <w:r>
         <w:rPr>
@@ -1695,7 +1695,7 @@
         <w:rPr>
           <w:noProof/>
         </w:rPr>
-        <w:t>Dependencies</w:t>
+        <w:t>Dependencies - technical</w:t>
       </w:r>
       <w:r>
         <w:rPr>
@@ -1713,7 +1713,7 @@
         <w:rPr>
           <w:noProof/>
         </w:rPr>
-        <w:instrText xml:space="preserve"> PAGEREF _Toc530389735 \h </w:instrText>
+        <w:instrText xml:space="preserve"> PAGEREF _Toc530398801 \h </w:instrText>
       </w:r>
       <w:r>
         <w:rPr>
@@ -1788,7 +1788,7 @@
         <w:rPr>
           <w:noProof/>
         </w:rPr>
-        <w:instrText xml:space="preserve"> PAGEREF _Toc530389736 \h </w:instrText>
+        <w:instrText xml:space="preserve"> PAGEREF _Toc530398802 \h </w:instrText>
       </w:r>
       <w:r>
         <w:rPr>
@@ -1805,7 +1805,7 @@
         <w:rPr>
           <w:noProof/>
         </w:rPr>
-        <w:t>8</w:t>
+        <w:t>9</w:t>
       </w:r>
       <w:r>
         <w:rPr>
@@ -1845,7 +1845,7 @@
         <w:rPr>
           <w:noProof/>
         </w:rPr>
-        <w:t>Requirements overview</w:t>
+        <w:t>Acceptance</w:t>
       </w:r>
       <w:r>
         <w:rPr>
@@ -1863,82 +1863,7 @@
         <w:rPr>
           <w:noProof/>
         </w:rPr>
-        <w:instrText xml:space="preserve"> PAGEREF _Toc530389737 \h </w:instrText>
-      </w:r>
-      <w:r>
-        <w:rPr>
-          <w:noProof/>
-        </w:rPr>
-      </w:r>
-      <w:r>
-        <w:rPr>
-          <w:noProof/>
-        </w:rPr>
-        <w:fldChar w:fldCharType="separate"/>
-      </w:r>
-      <w:r>
-        <w:rPr>
-          <w:noProof/>
-        </w:rPr>
-        <w:t>9</w:t>
-      </w:r>
-      <w:r>
-        <w:rPr>
-          <w:noProof/>
-        </w:rPr>
-        <w:fldChar w:fldCharType="end"/>
-      </w:r>
-    </w:p>
-    <w:p>
-      <w:pPr>
-        <w:pStyle w:val="TOC1"/>
-        <w:tabs>
-          <w:tab w:val="left" w:pos="660"/>
-          <w:tab w:val="right" w:leader="dot" w:pos="9016"/>
-        </w:tabs>
-        <w:rPr>
-          <w:rFonts w:eastAsiaTheme="minorEastAsia"/>
-          <w:noProof/>
-          <w:lang w:eastAsia="en-ZA"/>
-        </w:rPr>
-      </w:pPr>
-      <w:r>
-        <w:rPr>
-          <w:noProof/>
-        </w:rPr>
-        <w:t>12.</w:t>
-      </w:r>
-      <w:r>
-        <w:rPr>
-          <w:rFonts w:eastAsiaTheme="minorEastAsia"/>
-          <w:noProof/>
-          <w:lang w:eastAsia="en-ZA"/>
-        </w:rPr>
-        <w:tab/>
-      </w:r>
-      <w:r>
-        <w:rPr>
-          <w:noProof/>
-        </w:rPr>
-        <w:t>Acceptance</w:t>
-      </w:r>
-      <w:r>
-        <w:rPr>
-          <w:noProof/>
-        </w:rPr>
-        <w:tab/>
-      </w:r>
-      <w:r>
-        <w:rPr>
-          <w:noProof/>
-        </w:rPr>
-        <w:fldChar w:fldCharType="begin"/>
-      </w:r>
-      <w:r>
-        <w:rPr>
-          <w:noProof/>
-        </w:rPr>
-        <w:instrText xml:space="preserve"> PAGEREF _Toc530389738 \h </w:instrText>
+        <w:instrText xml:space="preserve"> PAGEREF _Toc530398803 \h </w:instrText>
       </w:r>
       <w:r>
         <w:rPr>
@@ -1981,17 +1906,19 @@
       <w:r>
         <w:br w:type="page"/>
       </w:r>
+      <w:bookmarkStart w:id="0" w:name="_GoBack"/>
+      <w:bookmarkEnd w:id="0"/>
     </w:p>
     <w:p>
       <w:pPr>
         <w:pStyle w:val="Heading1"/>
       </w:pPr>
-      <w:bookmarkStart w:id="0" w:name="_Toc530389726"/>
+      <w:bookmarkStart w:id="1" w:name="_Toc530398792"/>
       <w:r>
         <w:lastRenderedPageBreak/>
         <w:t>Document approval and distribution list</w:t>
       </w:r>
-      <w:bookmarkEnd w:id="0"/>
+      <w:bookmarkEnd w:id="1"/>
     </w:p>
     <w:p/>
     <w:p>
@@ -2419,12 +2346,12 @@
           <w:numId w:val="16"/>
         </w:numPr>
       </w:pPr>
-      <w:bookmarkStart w:id="1" w:name="_Toc530389727"/>
+      <w:bookmarkStart w:id="2" w:name="_Toc530398793"/>
       <w:r>
         <w:lastRenderedPageBreak/>
         <w:t>Introduction</w:t>
       </w:r>
-      <w:bookmarkEnd w:id="1"/>
+      <w:bookmarkEnd w:id="2"/>
     </w:p>
     <w:p>
       <w:pPr>
@@ -2449,11 +2376,11 @@
           <w:numId w:val="16"/>
         </w:numPr>
       </w:pPr>
-      <w:bookmarkStart w:id="2" w:name="_Toc530389728"/>
+      <w:bookmarkStart w:id="3" w:name="_Toc530398794"/>
       <w:r>
         <w:t>Audience</w:t>
       </w:r>
-      <w:bookmarkEnd w:id="2"/>
+      <w:bookmarkEnd w:id="3"/>
     </w:p>
     <w:p/>
     <w:p>
@@ -2509,12 +2436,12 @@
           <w:numId w:val="16"/>
         </w:numPr>
       </w:pPr>
-      <w:bookmarkStart w:id="3" w:name="_Toc530389729"/>
+      <w:bookmarkStart w:id="4" w:name="_Toc530398795"/>
       <w:r>
         <w:lastRenderedPageBreak/>
         <w:t>Objectives</w:t>
       </w:r>
-      <w:bookmarkEnd w:id="3"/>
+      <w:bookmarkEnd w:id="4"/>
     </w:p>
     <w:p>
       <w:pPr>
@@ -2582,11 +2509,11 @@
           <w:numId w:val="16"/>
         </w:numPr>
       </w:pPr>
-      <w:bookmarkStart w:id="4" w:name="_Toc530389730"/>
+      <w:bookmarkStart w:id="5" w:name="_Toc530398796"/>
       <w:r>
         <w:t>Dependencies</w:t>
       </w:r>
-      <w:bookmarkEnd w:id="4"/>
+      <w:bookmarkEnd w:id="5"/>
     </w:p>
     <w:p/>
     <w:p>
@@ -2607,11 +2534,9 @@
       <w:r>
         <w:t xml:space="preserve"> plays an active </w:t>
       </w:r>
-      <w:proofErr w:type="spellStart"/>
-      <w:r>
-        <w:t>roll</w:t>
-      </w:r>
-      <w:proofErr w:type="spellEnd"/>
+      <w:r>
+        <w:t>role</w:t>
+      </w:r>
       <w:r>
         <w:t xml:space="preserve"> requiring insight to goods in transit with supplier delivery cycles and advisories being influencers on key performance measurements.</w:t>
       </w:r>
@@ -2645,7 +2570,13 @@
         <w:ind w:left="360"/>
       </w:pPr>
       <w:r>
-        <w:t xml:space="preserve">I the ePart system, most functions related to warehousing will be fo0und under the menu item </w:t>
+        <w:t xml:space="preserve">I the ePart system, most functions related to warehousing will be </w:t>
+      </w:r>
+      <w:r>
+        <w:t>found</w:t>
+      </w:r>
+      <w:r>
+        <w:t xml:space="preserve"> under the menu item </w:t>
       </w:r>
       <w:r>
         <w:rPr>
@@ -2655,7 +2586,15 @@
         <w:t>Stock</w:t>
       </w:r>
       <w:r>
-        <w:t xml:space="preserve">. </w:t>
+        <w:t>.</w:t>
+      </w:r>
+    </w:p>
+    <w:p>
+      <w:pPr>
+        <w:ind w:left="360"/>
+      </w:pPr>
+      <w:r>
+        <w:t>Ensuring that goods ordered by customers is well organised and is despatched on time, using the appropriate service provider and controlling that customer delivery expectations are met with.</w:t>
       </w:r>
     </w:p>
     <w:p>
@@ -2666,13 +2605,18 @@
           <w:numId w:val="16"/>
         </w:numPr>
       </w:pPr>
-      <w:bookmarkStart w:id="5" w:name="_Toc530389731"/>
+      <w:bookmarkStart w:id="6" w:name="_Toc530398797"/>
       <w:r>
         <w:t>Business Flow</w:t>
       </w:r>
-      <w:bookmarkEnd w:id="5"/>
+      <w:bookmarkEnd w:id="6"/>
     </w:p>
     <w:p/>
+    <w:p>
+      <w:r>
+        <w:t>Insert diagram as a part of the end to end business flow diagram</w:t>
+      </w:r>
+    </w:p>
     <w:p/>
     <w:p>
       <w:pPr>
@@ -2682,11 +2626,11 @@
           <w:numId w:val="16"/>
         </w:numPr>
       </w:pPr>
-      <w:bookmarkStart w:id="6" w:name="_Toc530389732"/>
+      <w:bookmarkStart w:id="7" w:name="_Toc530398798"/>
       <w:r>
         <w:t>Detail description of functionality</w:t>
       </w:r>
-      <w:bookmarkEnd w:id="6"/>
+      <w:bookmarkEnd w:id="7"/>
     </w:p>
     <w:p/>
     <w:p>
@@ -2739,7 +2683,6 @@
         <w:jc w:val="both"/>
       </w:pPr>
       <w:r>
-        <w:lastRenderedPageBreak/>
         <w:t xml:space="preserve">Each warehouse is isolated physically with separation of transactional activities. </w:t>
       </w:r>
     </w:p>
@@ -3002,6 +2945,7 @@
         <w:jc w:val="both"/>
       </w:pPr>
       <w:r>
+        <w:lastRenderedPageBreak/>
         <w:t>Currently, the bin location is printed on the item label to assist in the binning process. However, there is good reason to consider this to be omitted as the binning report contains the same detail.</w:t>
       </w:r>
     </w:p>
@@ -3011,7 +2955,6 @@
         <w:jc w:val="both"/>
       </w:pPr>
       <w:r>
-        <w:lastRenderedPageBreak/>
         <w:t>Bin2bin transfers make the detail redundant and confusing should the stock in locations be optimised to increase picker performance</w:t>
       </w:r>
     </w:p>
@@ -3285,6 +3228,7 @@
         <w:jc w:val="both"/>
       </w:pPr>
       <w:r>
+        <w:lastRenderedPageBreak/>
         <w:t>It is imperative that the warehouse stock value at sub-ledger balances to the value in the general ledger control account.</w:t>
       </w:r>
     </w:p>
@@ -3302,7 +3246,6 @@
         <w:jc w:val="both"/>
       </w:pPr>
       <w:r>
-        <w:lastRenderedPageBreak/>
         <w:t xml:space="preserve">Most often this transaction type is </w:t>
       </w:r>
       <w:r>
@@ -3429,10 +3372,6 @@
       </w:r>
     </w:p>
     <w:p>
-      <w:bookmarkStart w:id="7" w:name="_GoBack"/>
-      <w:bookmarkEnd w:id="7"/>
-    </w:p>
-    <w:p>
       <w:pPr>
         <w:pStyle w:val="Heading1"/>
         <w:numPr>
@@ -3440,7 +3379,7 @@
           <w:numId w:val="16"/>
         </w:numPr>
       </w:pPr>
-      <w:bookmarkStart w:id="8" w:name="_Toc530389733"/>
+      <w:bookmarkStart w:id="8" w:name="_Toc530398799"/>
       <w:r>
         <w:t>Cycle counting</w:t>
       </w:r>
@@ -3574,6 +3513,7 @@
         <w:jc w:val="both"/>
       </w:pPr>
       <w:r>
+        <w:lastRenderedPageBreak/>
         <w:t xml:space="preserve">Management need </w:t>
       </w:r>
       <w:proofErr w:type="spellStart"/>
@@ -3591,7 +3531,6 @@
         <w:jc w:val="both"/>
       </w:pPr>
       <w:r>
-        <w:lastRenderedPageBreak/>
         <w:t>If the workload is beyond available resources, the cycle count model is changes and recalculated.</w:t>
       </w:r>
     </w:p>
@@ -3669,7 +3608,7 @@
           <w:numId w:val="16"/>
         </w:numPr>
       </w:pPr>
-      <w:bookmarkStart w:id="9" w:name="_Toc530389734"/>
+      <w:bookmarkStart w:id="9" w:name="_Toc530398800"/>
       <w:r>
         <w:t>Wall to wall stock take</w:t>
       </w:r>
@@ -3720,9 +3659,12 @@
           <w:numId w:val="16"/>
         </w:numPr>
       </w:pPr>
-      <w:bookmarkStart w:id="10" w:name="_Toc530389735"/>
+      <w:bookmarkStart w:id="10" w:name="_Toc530398801"/>
       <w:r>
         <w:t>Dependencies</w:t>
+      </w:r>
+      <w:r>
+        <w:t xml:space="preserve"> - technical</w:t>
       </w:r>
       <w:bookmarkEnd w:id="10"/>
     </w:p>
@@ -3904,6 +3846,7 @@
               <w:jc w:val="center"/>
             </w:pPr>
             <w:r>
+              <w:lastRenderedPageBreak/>
               <w:t>5</w:t>
             </w:r>
           </w:p>
@@ -3963,7 +3906,7 @@
           <w:numId w:val="16"/>
         </w:numPr>
       </w:pPr>
-      <w:bookmarkStart w:id="11" w:name="_Toc530389736"/>
+      <w:bookmarkStart w:id="11" w:name="_Toc530398802"/>
       <w:r>
         <w:t>Risks and mitigation</w:t>
       </w:r>
@@ -4200,483 +4143,49 @@
     <w:p/>
     <w:p>
       <w:pPr>
+        <w:ind w:left="720"/>
+        <w:jc w:val="both"/>
+      </w:pPr>
+    </w:p>
+    <w:p>
+      <w:pPr>
+        <w:ind w:left="720"/>
+        <w:jc w:val="both"/>
+      </w:pPr>
+    </w:p>
+    <w:p>
+      <w:pPr>
+        <w:ind w:left="720"/>
+        <w:jc w:val="both"/>
+      </w:pPr>
+    </w:p>
+    <w:p>
+      <w:pPr>
+        <w:rPr>
+          <w:rFonts w:asciiTheme="majorHAnsi" w:eastAsiaTheme="majorEastAsia" w:hAnsiTheme="majorHAnsi" w:cstheme="majorBidi"/>
+          <w:color w:val="2F5496" w:themeColor="accent1" w:themeShade="BF"/>
+          <w:sz w:val="32"/>
+          <w:szCs w:val="32"/>
+        </w:rPr>
+      </w:pPr>
+      <w:r>
+        <w:br w:type="page"/>
+      </w:r>
+    </w:p>
+    <w:p>
+      <w:pPr>
         <w:pStyle w:val="Heading1"/>
         <w:numPr>
           <w:ilvl w:val="0"/>
           <w:numId w:val="16"/>
         </w:numPr>
       </w:pPr>
-      <w:bookmarkStart w:id="12" w:name="_Toc530389737"/>
-      <w:r>
-        <w:t xml:space="preserve">Requirements </w:t>
-      </w:r>
-      <w:r>
-        <w:t>overview</w:t>
-      </w:r>
-      <w:bookmarkEnd w:id="12"/>
-    </w:p>
-    <w:p/>
-    <w:tbl>
-      <w:tblPr>
-        <w:tblStyle w:val="TableGrid"/>
-        <w:tblW w:w="0" w:type="auto"/>
-        <w:tblLook w:val="04A0" w:firstRow="1" w:lastRow="0" w:firstColumn="1" w:lastColumn="0" w:noHBand="0" w:noVBand="1"/>
-      </w:tblPr>
-      <w:tblGrid>
-        <w:gridCol w:w="607"/>
-        <w:gridCol w:w="5781"/>
-        <w:gridCol w:w="2628"/>
-      </w:tblGrid>
-      <w:tr>
-        <w:tc>
-          <w:tcPr>
-            <w:tcW w:w="607" w:type="dxa"/>
-            <w:vAlign w:val="center"/>
-          </w:tcPr>
-          <w:p>
-            <w:r>
-              <w:t>#</w:t>
-            </w:r>
-          </w:p>
-        </w:tc>
-        <w:tc>
-          <w:tcPr>
-            <w:tcW w:w="5781" w:type="dxa"/>
-            <w:vAlign w:val="center"/>
-          </w:tcPr>
-          <w:p>
-            <w:r>
-              <w:t>Description</w:t>
-            </w:r>
-          </w:p>
-        </w:tc>
-        <w:tc>
-          <w:tcPr>
-            <w:tcW w:w="2628" w:type="dxa"/>
-            <w:vAlign w:val="center"/>
-          </w:tcPr>
-          <w:p>
-            <w:r>
-              <w:t>Action / By whom</w:t>
-            </w:r>
-          </w:p>
-        </w:tc>
-      </w:tr>
-      <w:tr>
-        <w:tc>
-          <w:tcPr>
-            <w:tcW w:w="607" w:type="dxa"/>
-            <w:vAlign w:val="center"/>
-          </w:tcPr>
-          <w:p>
-            <w:pPr>
-              <w:jc w:val="center"/>
-            </w:pPr>
-            <w:r>
-              <w:t>1</w:t>
-            </w:r>
-          </w:p>
-        </w:tc>
-        <w:tc>
-          <w:tcPr>
-            <w:tcW w:w="5781" w:type="dxa"/>
-            <w:vAlign w:val="center"/>
-          </w:tcPr>
-          <w:p/>
-        </w:tc>
-        <w:tc>
-          <w:tcPr>
-            <w:tcW w:w="2628" w:type="dxa"/>
-            <w:vAlign w:val="center"/>
-          </w:tcPr>
-          <w:p/>
-        </w:tc>
-      </w:tr>
-      <w:tr>
-        <w:tc>
-          <w:tcPr>
-            <w:tcW w:w="607" w:type="dxa"/>
-            <w:vAlign w:val="center"/>
-          </w:tcPr>
-          <w:p>
-            <w:pPr>
-              <w:jc w:val="center"/>
-            </w:pPr>
-            <w:r>
-              <w:t>2</w:t>
-            </w:r>
-          </w:p>
-        </w:tc>
-        <w:tc>
-          <w:tcPr>
-            <w:tcW w:w="5781" w:type="dxa"/>
-            <w:vAlign w:val="center"/>
-          </w:tcPr>
-          <w:p/>
-        </w:tc>
-        <w:tc>
-          <w:tcPr>
-            <w:tcW w:w="2628" w:type="dxa"/>
-            <w:vAlign w:val="center"/>
-          </w:tcPr>
-          <w:p/>
-        </w:tc>
-      </w:tr>
-      <w:tr>
-        <w:tc>
-          <w:tcPr>
-            <w:tcW w:w="607" w:type="dxa"/>
-            <w:vAlign w:val="center"/>
-          </w:tcPr>
-          <w:p>
-            <w:pPr>
-              <w:jc w:val="center"/>
-            </w:pPr>
-            <w:r>
-              <w:t>3</w:t>
-            </w:r>
-          </w:p>
-        </w:tc>
-        <w:tc>
-          <w:tcPr>
-            <w:tcW w:w="5781" w:type="dxa"/>
-            <w:vAlign w:val="center"/>
-          </w:tcPr>
-          <w:p/>
-        </w:tc>
-        <w:tc>
-          <w:tcPr>
-            <w:tcW w:w="2628" w:type="dxa"/>
-            <w:vAlign w:val="center"/>
-          </w:tcPr>
-          <w:p/>
-        </w:tc>
-      </w:tr>
-      <w:tr>
-        <w:tc>
-          <w:tcPr>
-            <w:tcW w:w="607" w:type="dxa"/>
-            <w:vAlign w:val="center"/>
-          </w:tcPr>
-          <w:p>
-            <w:pPr>
-              <w:jc w:val="center"/>
-            </w:pPr>
-            <w:r>
-              <w:t>4</w:t>
-            </w:r>
-          </w:p>
-        </w:tc>
-        <w:tc>
-          <w:tcPr>
-            <w:tcW w:w="5781" w:type="dxa"/>
-            <w:vAlign w:val="center"/>
-          </w:tcPr>
-          <w:p/>
-        </w:tc>
-        <w:tc>
-          <w:tcPr>
-            <w:tcW w:w="2628" w:type="dxa"/>
-            <w:vAlign w:val="center"/>
-          </w:tcPr>
-          <w:p/>
-        </w:tc>
-      </w:tr>
-      <w:tr>
-        <w:tc>
-          <w:tcPr>
-            <w:tcW w:w="607" w:type="dxa"/>
-            <w:vAlign w:val="center"/>
-          </w:tcPr>
-          <w:p>
-            <w:pPr>
-              <w:jc w:val="center"/>
-            </w:pPr>
-            <w:r>
-              <w:t>5</w:t>
-            </w:r>
-          </w:p>
-        </w:tc>
-        <w:tc>
-          <w:tcPr>
-            <w:tcW w:w="5781" w:type="dxa"/>
-            <w:vAlign w:val="center"/>
-          </w:tcPr>
-          <w:p/>
-        </w:tc>
-        <w:tc>
-          <w:tcPr>
-            <w:tcW w:w="2628" w:type="dxa"/>
-            <w:vAlign w:val="center"/>
-          </w:tcPr>
-          <w:p/>
-        </w:tc>
-      </w:tr>
-      <w:tr>
-        <w:tc>
-          <w:tcPr>
-            <w:tcW w:w="607" w:type="dxa"/>
-            <w:vAlign w:val="center"/>
-          </w:tcPr>
-          <w:p>
-            <w:pPr>
-              <w:jc w:val="center"/>
-            </w:pPr>
-            <w:r>
-              <w:t>6</w:t>
-            </w:r>
-          </w:p>
-        </w:tc>
-        <w:tc>
-          <w:tcPr>
-            <w:tcW w:w="5781" w:type="dxa"/>
-            <w:vAlign w:val="center"/>
-          </w:tcPr>
-          <w:p/>
-        </w:tc>
-        <w:tc>
-          <w:tcPr>
-            <w:tcW w:w="2628" w:type="dxa"/>
-            <w:vAlign w:val="center"/>
-          </w:tcPr>
-          <w:p/>
-        </w:tc>
-      </w:tr>
-      <w:tr>
-        <w:tc>
-          <w:tcPr>
-            <w:tcW w:w="607" w:type="dxa"/>
-            <w:vAlign w:val="center"/>
-          </w:tcPr>
-          <w:p>
-            <w:pPr>
-              <w:jc w:val="center"/>
-            </w:pPr>
-            <w:r>
-              <w:t>7</w:t>
-            </w:r>
-          </w:p>
-        </w:tc>
-        <w:tc>
-          <w:tcPr>
-            <w:tcW w:w="5781" w:type="dxa"/>
-            <w:vAlign w:val="center"/>
-          </w:tcPr>
-          <w:p/>
-        </w:tc>
-        <w:tc>
-          <w:tcPr>
-            <w:tcW w:w="2628" w:type="dxa"/>
-            <w:vAlign w:val="center"/>
-          </w:tcPr>
-          <w:p/>
-        </w:tc>
-      </w:tr>
-      <w:tr>
-        <w:tc>
-          <w:tcPr>
-            <w:tcW w:w="607" w:type="dxa"/>
-            <w:vAlign w:val="center"/>
-          </w:tcPr>
-          <w:p>
-            <w:pPr>
-              <w:jc w:val="center"/>
-            </w:pPr>
-            <w:r>
-              <w:t>8</w:t>
-            </w:r>
-          </w:p>
-        </w:tc>
-        <w:tc>
-          <w:tcPr>
-            <w:tcW w:w="5781" w:type="dxa"/>
-            <w:vAlign w:val="center"/>
-          </w:tcPr>
-          <w:p/>
-        </w:tc>
-        <w:tc>
-          <w:tcPr>
-            <w:tcW w:w="2628" w:type="dxa"/>
-            <w:vAlign w:val="center"/>
-          </w:tcPr>
-          <w:p/>
-        </w:tc>
-      </w:tr>
-      <w:tr>
-        <w:tc>
-          <w:tcPr>
-            <w:tcW w:w="607" w:type="dxa"/>
-            <w:vAlign w:val="center"/>
-          </w:tcPr>
-          <w:p>
-            <w:pPr>
-              <w:jc w:val="center"/>
-            </w:pPr>
-            <w:r>
-              <w:t>9</w:t>
-            </w:r>
-          </w:p>
-        </w:tc>
-        <w:tc>
-          <w:tcPr>
-            <w:tcW w:w="5781" w:type="dxa"/>
-            <w:vAlign w:val="center"/>
-          </w:tcPr>
-          <w:p>
-            <w:pPr>
-              <w:rPr>
-                <w:b/>
-              </w:rPr>
-            </w:pPr>
-          </w:p>
-        </w:tc>
-        <w:tc>
-          <w:tcPr>
-            <w:tcW w:w="2628" w:type="dxa"/>
-            <w:vAlign w:val="center"/>
-          </w:tcPr>
-          <w:p/>
-        </w:tc>
-      </w:tr>
-      <w:tr>
-        <w:tc>
-          <w:tcPr>
-            <w:tcW w:w="607" w:type="dxa"/>
-            <w:vAlign w:val="center"/>
-          </w:tcPr>
-          <w:p>
-            <w:pPr>
-              <w:jc w:val="center"/>
-            </w:pPr>
-            <w:r>
-              <w:t>10</w:t>
-            </w:r>
-          </w:p>
-        </w:tc>
-        <w:tc>
-          <w:tcPr>
-            <w:tcW w:w="5781" w:type="dxa"/>
-            <w:vAlign w:val="center"/>
-          </w:tcPr>
-          <w:p/>
-        </w:tc>
-        <w:tc>
-          <w:tcPr>
-            <w:tcW w:w="2628" w:type="dxa"/>
-            <w:vAlign w:val="center"/>
-          </w:tcPr>
-          <w:p/>
-        </w:tc>
-      </w:tr>
-      <w:tr>
-        <w:tc>
-          <w:tcPr>
-            <w:tcW w:w="607" w:type="dxa"/>
-            <w:vAlign w:val="center"/>
-          </w:tcPr>
-          <w:p>
-            <w:pPr>
-              <w:jc w:val="center"/>
-            </w:pPr>
-            <w:r>
-              <w:t>11</w:t>
-            </w:r>
-          </w:p>
-        </w:tc>
-        <w:tc>
-          <w:tcPr>
-            <w:tcW w:w="5781" w:type="dxa"/>
-            <w:vAlign w:val="center"/>
-          </w:tcPr>
-          <w:p/>
-        </w:tc>
-        <w:tc>
-          <w:tcPr>
-            <w:tcW w:w="2628" w:type="dxa"/>
-            <w:vAlign w:val="center"/>
-          </w:tcPr>
-          <w:p/>
-        </w:tc>
-      </w:tr>
-      <w:tr>
-        <w:tc>
-          <w:tcPr>
-            <w:tcW w:w="607" w:type="dxa"/>
-            <w:vAlign w:val="center"/>
-          </w:tcPr>
-          <w:p>
-            <w:pPr>
-              <w:jc w:val="center"/>
-            </w:pPr>
-            <w:r>
-              <w:t>12</w:t>
-            </w:r>
-          </w:p>
-        </w:tc>
-        <w:tc>
-          <w:tcPr>
-            <w:tcW w:w="5781" w:type="dxa"/>
-            <w:vAlign w:val="center"/>
-          </w:tcPr>
-          <w:p/>
-        </w:tc>
-        <w:tc>
-          <w:tcPr>
-            <w:tcW w:w="2628" w:type="dxa"/>
-            <w:vAlign w:val="center"/>
-          </w:tcPr>
-          <w:p/>
-        </w:tc>
-      </w:tr>
-    </w:tbl>
-    <w:p/>
-    <w:p/>
-    <w:p/>
-    <w:p>
-      <w:pPr>
-        <w:ind w:left="720"/>
-        <w:jc w:val="both"/>
-      </w:pPr>
-    </w:p>
-    <w:p>
-      <w:pPr>
-        <w:ind w:left="720"/>
-        <w:jc w:val="both"/>
-      </w:pPr>
-    </w:p>
-    <w:p>
-      <w:pPr>
-        <w:ind w:left="720"/>
-        <w:jc w:val="both"/>
-      </w:pPr>
-    </w:p>
-    <w:p>
-      <w:pPr>
-        <w:rPr>
-          <w:rFonts w:asciiTheme="majorHAnsi" w:eastAsiaTheme="majorEastAsia" w:hAnsiTheme="majorHAnsi" w:cstheme="majorBidi"/>
-          <w:color w:val="2F5496" w:themeColor="accent1" w:themeShade="BF"/>
-          <w:sz w:val="32"/>
-          <w:szCs w:val="32"/>
-        </w:rPr>
-      </w:pPr>
-      <w:r>
-        <w:br w:type="page"/>
-      </w:r>
-    </w:p>
-    <w:p>
-      <w:pPr>
-        <w:pStyle w:val="Heading1"/>
-        <w:numPr>
-          <w:ilvl w:val="0"/>
-          <w:numId w:val="16"/>
-        </w:numPr>
-      </w:pPr>
-      <w:bookmarkStart w:id="13" w:name="_Toc530389738"/>
+      <w:bookmarkStart w:id="12" w:name="_Toc530398803"/>
       <w:r>
         <w:lastRenderedPageBreak/>
         <w:t>Acceptance</w:t>
       </w:r>
-      <w:bookmarkEnd w:id="13"/>
+      <w:bookmarkEnd w:id="12"/>
     </w:p>
     <w:p/>
     <w:p>
@@ -9867,7 +9376,7 @@
 </file>
 
 <file path=customXml/itemProps2.xml><?xml version="1.0" encoding="utf-8"?>
-<ds:datastoreItem xmlns:ds="http://schemas.openxmlformats.org/officeDocument/2006/customXml" ds:itemID="{186535A5-5FC9-4443-BEC2-2429B0DA41EB}">
+<ds:datastoreItem xmlns:ds="http://schemas.openxmlformats.org/officeDocument/2006/customXml" ds:itemID="{D0E7C6A3-B75D-4FB9-9CD8-9337B9C44AE1}">
   <ds:schemaRefs>
     <ds:schemaRef ds:uri="http://schemas.openxmlformats.org/officeDocument/2006/bibliography"/>
   </ds:schemaRefs>

</xml_diff>